<commit_message>
ajustes de lineas compra a proveedores
</commit_message>
<xml_diff>
--- a/Documentación/Z_Otros/Ampliaciones y Mejoras/OK_Ampliación Versión2.docx
+++ b/Documentación/Z_Otros/Ampliaciones y Mejoras/OK_Ampliación Versión2.docx
@@ -895,6 +895,7 @@
       <w:r>
         <w:rPr>
           <w:rStyle w:val="Hipervnculo"/>
+          <w:noProof/>
           <w:color w:val="494847"/>
           <w:u w:val="none"/>
         </w:rPr>
@@ -1269,6 +1270,7 @@
       <w:r>
         <w:rPr>
           <w:rStyle w:val="Hipervnculo"/>
+          <w:noProof/>
           <w:color w:val="494847"/>
           <w:u w:val="none"/>
         </w:rPr>
@@ -1454,6 +1456,9 @@
         <w:jc w:val="center"/>
       </w:pPr>
       <w:r>
+        <w:rPr>
+          <w:noProof/>
+        </w:rPr>
         <w:drawing>
           <wp:inline distT="0" distB="0" distL="0" distR="0" wp14:anchorId="44861B69" wp14:editId="77DE853C">
             <wp:extent cx="3673343" cy="1054002"/>
@@ -2643,7 +2648,6 @@
         <w:rPr>
           <w:rStyle w:val="Hipervnculo"/>
           <w:color w:val="auto"/>
-          <w:lang w:val="en-GB"/>
         </w:rPr>
       </w:pPr>
     </w:p>
@@ -2653,7 +2657,6 @@
         <w:rPr>
           <w:rStyle w:val="Hipervnculo"/>
           <w:color w:val="auto"/>
-          <w:lang w:val="en-GB"/>
         </w:rPr>
       </w:pPr>
     </w:p>
@@ -2663,7 +2666,6 @@
         <w:rPr>
           <w:rStyle w:val="Hipervnculo"/>
           <w:color w:val="auto"/>
-          <w:lang w:val="en-GB"/>
         </w:rPr>
       </w:pPr>
     </w:p>
@@ -2673,7 +2675,6 @@
         <w:rPr>
           <w:rStyle w:val="Hipervnculo"/>
           <w:color w:val="auto"/>
-          <w:lang w:val="en-GB"/>
         </w:rPr>
       </w:pPr>
     </w:p>
@@ -2683,7 +2684,6 @@
         <w:rPr>
           <w:rStyle w:val="Hipervnculo"/>
           <w:color w:val="auto"/>
-          <w:lang w:val="en-GB"/>
         </w:rPr>
       </w:pPr>
     </w:p>
@@ -2847,19 +2847,7 @@
           <w:rPr>
             <w:rStyle w:val="Hipervnculo"/>
           </w:rPr>
-          <w:t>https://marianomadrueno.es/producto/malleolus-ribera-del-du</w:t>
-        </w:r>
-        <w:r>
-          <w:rPr>
-            <w:rStyle w:val="Hipervnculo"/>
-          </w:rPr>
-          <w:t>e</w:t>
-        </w:r>
-        <w:r>
-          <w:rPr>
-            <w:rStyle w:val="Hipervnculo"/>
-          </w:rPr>
-          <w:t>ro/</w:t>
+          <w:t>https://marianomadrueno.es/producto/malleolus-ribera-del-duero/</w:t>
         </w:r>
       </w:hyperlink>
     </w:p>
@@ -2889,19 +2877,7 @@
           <w:rPr>
             <w:rStyle w:val="Hipervnculo"/>
           </w:rPr>
-          <w:t>https://vinopremier.com/vino-blan</w:t>
-        </w:r>
-        <w:r>
-          <w:rPr>
-            <w:rStyle w:val="Hipervnculo"/>
-          </w:rPr>
-          <w:t>c</w:t>
-        </w:r>
-        <w:r>
-          <w:rPr>
-            <w:rStyle w:val="Hipervnculo"/>
-          </w:rPr>
-          <w:t>o-marques-de-riscal-txakoli.html</w:t>
+          <w:t>https://vinopremier.com/vino-blanco-marques-de-riscal-txakoli.html</w:t>
         </w:r>
       </w:hyperlink>
     </w:p>

</xml_diff>